<commit_message>
added Day 3 hands on demos
</commit_message>
<xml_diff>
--- a/Day 2/Hands On Demos/Hands On Demos - Day 2.docx
+++ b/Day 2/Hands On Demos/Hands On Demos - Day 2.docx
@@ -35,6 +35,7 @@
       </w:pPr>
       <w:r>
         <w:rPr>
+          <w:noProof/>
           <w:sz w:val="40"/>
           <w:szCs w:val="40"/>
         </w:rPr>
@@ -94,6 +95,7 @@
       </w:pPr>
       <w:r>
         <w:rPr>
+          <w:noProof/>
           <w:sz w:val="40"/>
           <w:szCs w:val="40"/>
         </w:rPr>
@@ -136,6 +138,7 @@
       </w:r>
       <w:r>
         <w:rPr>
+          <w:noProof/>
           <w:sz w:val="40"/>
           <w:szCs w:val="40"/>
         </w:rPr>
@@ -177,6 +180,7 @@
       </w:r>
       <w:r>
         <w:rPr>
+          <w:noProof/>
           <w:sz w:val="40"/>
           <w:szCs w:val="40"/>
         </w:rPr>
@@ -236,6 +240,7 @@
       </w:pPr>
       <w:r>
         <w:rPr>
+          <w:noProof/>
           <w:sz w:val="40"/>
           <w:szCs w:val="40"/>
         </w:rPr>
@@ -278,6 +283,7 @@
       </w:r>
       <w:r>
         <w:rPr>
+          <w:noProof/>
           <w:sz w:val="40"/>
           <w:szCs w:val="40"/>
         </w:rPr>
@@ -319,6 +325,7 @@
       </w:r>
       <w:r>
         <w:rPr>
+          <w:noProof/>
           <w:sz w:val="40"/>
           <w:szCs w:val="40"/>
         </w:rPr>
@@ -361,6 +368,7 @@
       </w:r>
       <w:r>
         <w:rPr>
+          <w:noProof/>
           <w:sz w:val="40"/>
           <w:szCs w:val="40"/>
         </w:rPr>
@@ -402,6 +410,7 @@
       </w:r>
       <w:r>
         <w:rPr>
+          <w:noProof/>
           <w:sz w:val="40"/>
           <w:szCs w:val="40"/>
         </w:rPr>
@@ -461,6 +470,7 @@
       </w:pPr>
       <w:r>
         <w:rPr>
+          <w:noProof/>
           <w:sz w:val="40"/>
           <w:szCs w:val="40"/>
         </w:rPr>
@@ -502,6 +512,7 @@
       </w:r>
       <w:r>
         <w:rPr>
+          <w:noProof/>
           <w:sz w:val="40"/>
           <w:szCs w:val="40"/>
         </w:rPr>
@@ -543,6 +554,7 @@
       </w:r>
       <w:r>
         <w:rPr>
+          <w:noProof/>
           <w:sz w:val="40"/>
           <w:szCs w:val="40"/>
         </w:rPr>
@@ -585,6 +597,7 @@
       </w:r>
       <w:r>
         <w:rPr>
+          <w:noProof/>
           <w:sz w:val="40"/>
           <w:szCs w:val="40"/>
         </w:rPr>
@@ -626,6 +639,7 @@
       </w:r>
       <w:r>
         <w:rPr>
+          <w:noProof/>
           <w:sz w:val="40"/>
           <w:szCs w:val="40"/>
         </w:rPr>
@@ -668,6 +682,7 @@
       </w:r>
       <w:r>
         <w:rPr>
+          <w:noProof/>
           <w:sz w:val="40"/>
           <w:szCs w:val="40"/>
         </w:rPr>
@@ -709,6 +724,7 @@
       </w:r>
       <w:r>
         <w:rPr>
+          <w:noProof/>
           <w:sz w:val="40"/>
           <w:szCs w:val="40"/>
         </w:rPr>
@@ -769,6 +785,9 @@
     <w:p/>
     <w:p>
       <w:r>
+        <w:rPr>
+          <w:noProof/>
+        </w:rPr>
         <w:drawing>
           <wp:inline distT="0" distB="0" distL="0" distR="0" wp14:anchorId="75416D0A" wp14:editId="2E810239">
             <wp:extent cx="5274310" cy="3156585"/>
@@ -808,6 +827,9 @@
     </w:p>
     <w:p>
       <w:r>
+        <w:rPr>
+          <w:noProof/>
+        </w:rPr>
         <w:drawing>
           <wp:inline distT="0" distB="0" distL="0" distR="0" wp14:anchorId="0143B59A" wp14:editId="1A27086C">
             <wp:extent cx="5274310" cy="2628900"/>
@@ -845,6 +867,9 @@
         </w:drawing>
       </w:r>
       <w:r>
+        <w:rPr>
+          <w:noProof/>
+        </w:rPr>
         <w:drawing>
           <wp:inline distT="0" distB="0" distL="0" distR="0" wp14:anchorId="435D684D" wp14:editId="59EBBBEF">
             <wp:extent cx="5274310" cy="2382520"/>
@@ -882,6 +907,9 @@
         </w:drawing>
       </w:r>
       <w:r>
+        <w:rPr>
+          <w:noProof/>
+        </w:rPr>
         <w:lastRenderedPageBreak/>
         <w:drawing>
           <wp:inline distT="0" distB="0" distL="0" distR="0" wp14:anchorId="5B63F096" wp14:editId="401D290A">
@@ -920,6 +948,9 @@
         </w:drawing>
       </w:r>
       <w:r>
+        <w:rPr>
+          <w:noProof/>
+        </w:rPr>
         <w:drawing>
           <wp:inline distT="0" distB="0" distL="0" distR="0" wp14:anchorId="70C6180D" wp14:editId="1081B48C">
             <wp:extent cx="5274310" cy="2475230"/>
@@ -957,6 +988,9 @@
         </w:drawing>
       </w:r>
       <w:r>
+        <w:rPr>
+          <w:noProof/>
+        </w:rPr>
         <w:drawing>
           <wp:inline distT="0" distB="0" distL="0" distR="0" wp14:anchorId="3193CCD4" wp14:editId="7BB5039B">
             <wp:extent cx="5274310" cy="2656205"/>
@@ -1009,6 +1043,9 @@
     </w:p>
     <w:p>
       <w:r>
+        <w:rPr>
+          <w:noProof/>
+        </w:rPr>
         <w:lastRenderedPageBreak/>
         <w:drawing>
           <wp:inline distT="0" distB="0" distL="0" distR="0" wp14:anchorId="40E93FA4" wp14:editId="6CD88BCA">
@@ -1047,6 +1084,9 @@
         </w:drawing>
       </w:r>
       <w:r>
+        <w:rPr>
+          <w:noProof/>
+        </w:rPr>
         <w:drawing>
           <wp:inline distT="0" distB="0" distL="0" distR="0" wp14:anchorId="32B2022A" wp14:editId="7CD26AB3">
             <wp:extent cx="5274310" cy="2616835"/>
@@ -1084,6 +1124,9 @@
         </w:drawing>
       </w:r>
       <w:r>
+        <w:rPr>
+          <w:noProof/>
+        </w:rPr>
         <w:drawing>
           <wp:inline distT="0" distB="0" distL="0" distR="0" wp14:anchorId="2FC981E9" wp14:editId="746BE902">
             <wp:extent cx="5274310" cy="2380615"/>
@@ -1121,6 +1164,9 @@
         </w:drawing>
       </w:r>
       <w:r>
+        <w:rPr>
+          <w:noProof/>
+        </w:rPr>
         <w:lastRenderedPageBreak/>
         <w:drawing>
           <wp:inline distT="0" distB="0" distL="0" distR="0" wp14:anchorId="47AFDAD6" wp14:editId="4F44D993">
@@ -1159,6 +1205,9 @@
         </w:drawing>
       </w:r>
       <w:r>
+        <w:rPr>
+          <w:noProof/>
+        </w:rPr>
         <w:drawing>
           <wp:inline distT="0" distB="0" distL="0" distR="0" wp14:anchorId="63FF645E" wp14:editId="2B6ECA37">
             <wp:extent cx="5274310" cy="3542665"/>
@@ -1196,6 +1245,9 @@
         </w:drawing>
       </w:r>
       <w:r>
+        <w:rPr>
+          <w:noProof/>
+        </w:rPr>
         <w:lastRenderedPageBreak/>
         <w:drawing>
           <wp:inline distT="0" distB="0" distL="0" distR="0" wp14:anchorId="5DEF24AD" wp14:editId="3F714B95">
@@ -1234,6 +1286,9 @@
         </w:drawing>
       </w:r>
       <w:r>
+        <w:rPr>
+          <w:noProof/>
+        </w:rPr>
         <w:drawing>
           <wp:inline distT="0" distB="0" distL="0" distR="0" wp14:anchorId="1535B864" wp14:editId="2507041E">
             <wp:extent cx="5274310" cy="1871345"/>
@@ -1290,10 +1345,155 @@
       </w:pPr>
     </w:p>
     <w:p>
+      <w:r>
+        <w:lastRenderedPageBreak/>
+        <w:drawing>
+          <wp:inline distT="0" distB="0" distL="0" distR="0" wp14:anchorId="3CCDF9B7" wp14:editId="25040AD7">
+            <wp:extent cx="5274310" cy="2401570"/>
+            <wp:effectExtent l="0" t="0" r="2540" b="0"/>
+            <wp:docPr id="495463542" name="Picture 1"/>
+            <wp:cNvGraphicFramePr>
+              <a:graphicFrameLocks xmlns:a="http://schemas.openxmlformats.org/drawingml/2006/main" noChangeAspect="1"/>
+            </wp:cNvGraphicFramePr>
+            <a:graphic xmlns:a="http://schemas.openxmlformats.org/drawingml/2006/main">
+              <a:graphicData uri="http://schemas.openxmlformats.org/drawingml/2006/picture">
+                <pic:pic xmlns:pic="http://schemas.openxmlformats.org/drawingml/2006/picture">
+                  <pic:nvPicPr>
+                    <pic:cNvPr id="495463542" name=""/>
+                    <pic:cNvPicPr/>
+                  </pic:nvPicPr>
+                  <pic:blipFill>
+                    <a:blip r:embed="rId36"/>
+                    <a:stretch>
+                      <a:fillRect/>
+                    </a:stretch>
+                  </pic:blipFill>
+                  <pic:spPr>
+                    <a:xfrm>
+                      <a:off x="0" y="0"/>
+                      <a:ext cx="5274310" cy="2401570"/>
+                    </a:xfrm>
+                    <a:prstGeom prst="rect">
+                      <a:avLst/>
+                    </a:prstGeom>
+                  </pic:spPr>
+                </pic:pic>
+              </a:graphicData>
+            </a:graphic>
+          </wp:inline>
+        </w:drawing>
+      </w:r>
+      <w:r>
+        <w:drawing>
+          <wp:inline distT="0" distB="0" distL="0" distR="0" wp14:anchorId="5535E5E7" wp14:editId="7F618408">
+            <wp:extent cx="5274310" cy="2429510"/>
+            <wp:effectExtent l="0" t="0" r="2540" b="8890"/>
+            <wp:docPr id="788506735" name="Picture 1"/>
+            <wp:cNvGraphicFramePr>
+              <a:graphicFrameLocks xmlns:a="http://schemas.openxmlformats.org/drawingml/2006/main" noChangeAspect="1"/>
+            </wp:cNvGraphicFramePr>
+            <a:graphic xmlns:a="http://schemas.openxmlformats.org/drawingml/2006/main">
+              <a:graphicData uri="http://schemas.openxmlformats.org/drawingml/2006/picture">
+                <pic:pic xmlns:pic="http://schemas.openxmlformats.org/drawingml/2006/picture">
+                  <pic:nvPicPr>
+                    <pic:cNvPr id="788506735" name=""/>
+                    <pic:cNvPicPr/>
+                  </pic:nvPicPr>
+                  <pic:blipFill>
+                    <a:blip r:embed="rId37"/>
+                    <a:stretch>
+                      <a:fillRect/>
+                    </a:stretch>
+                  </pic:blipFill>
+                  <pic:spPr>
+                    <a:xfrm>
+                      <a:off x="0" y="0"/>
+                      <a:ext cx="5274310" cy="2429510"/>
+                    </a:xfrm>
+                    <a:prstGeom prst="rect">
+                      <a:avLst/>
+                    </a:prstGeom>
+                  </pic:spPr>
+                </pic:pic>
+              </a:graphicData>
+            </a:graphic>
+          </wp:inline>
+        </w:drawing>
+      </w:r>
+      <w:r>
+        <w:drawing>
+          <wp:inline distT="0" distB="0" distL="0" distR="0" wp14:anchorId="1A10CAFC" wp14:editId="471B554F">
+            <wp:extent cx="5274310" cy="915670"/>
+            <wp:effectExtent l="0" t="0" r="2540" b="0"/>
+            <wp:docPr id="1751110915" name="Picture 1"/>
+            <wp:cNvGraphicFramePr>
+              <a:graphicFrameLocks xmlns:a="http://schemas.openxmlformats.org/drawingml/2006/main" noChangeAspect="1"/>
+            </wp:cNvGraphicFramePr>
+            <a:graphic xmlns:a="http://schemas.openxmlformats.org/drawingml/2006/main">
+              <a:graphicData uri="http://schemas.openxmlformats.org/drawingml/2006/picture">
+                <pic:pic xmlns:pic="http://schemas.openxmlformats.org/drawingml/2006/picture">
+                  <pic:nvPicPr>
+                    <pic:cNvPr id="1751110915" name=""/>
+                    <pic:cNvPicPr/>
+                  </pic:nvPicPr>
+                  <pic:blipFill>
+                    <a:blip r:embed="rId38"/>
+                    <a:stretch>
+                      <a:fillRect/>
+                    </a:stretch>
+                  </pic:blipFill>
+                  <pic:spPr>
+                    <a:xfrm>
+                      <a:off x="0" y="0"/>
+                      <a:ext cx="5274310" cy="915670"/>
+                    </a:xfrm>
+                    <a:prstGeom prst="rect">
+                      <a:avLst/>
+                    </a:prstGeom>
+                  </pic:spPr>
+                </pic:pic>
+              </a:graphicData>
+            </a:graphic>
+          </wp:inline>
+        </w:drawing>
+      </w:r>
+    </w:p>
+    <w:p>
       <w:pPr>
         <w:jc w:val="center"/>
       </w:pPr>
-      <w:r>
+    </w:p>
+    <w:p>
+      <w:pPr>
+        <w:jc w:val="center"/>
+      </w:pPr>
+    </w:p>
+    <w:p>
+      <w:pPr>
+        <w:jc w:val="center"/>
+      </w:pPr>
+      <w:r>
+        <w:t>*****************************************************************************************************************************</w:t>
+      </w:r>
+    </w:p>
+    <w:p>
+      <w:pPr>
+        <w:jc w:val="center"/>
+      </w:pPr>
+    </w:p>
+    <w:p>
+      <w:pPr>
+        <w:jc w:val="center"/>
+      </w:pPr>
+    </w:p>
+    <w:p>
+      <w:pPr>
+        <w:jc w:val="center"/>
+      </w:pPr>
+      <w:r>
+        <w:rPr>
+          <w:noProof/>
+        </w:rPr>
         <w:lastRenderedPageBreak/>
         <w:drawing>
           <wp:inline distT="0" distB="0" distL="0" distR="0" wp14:anchorId="79F89577" wp14:editId="6E81FAE8">
@@ -1311,7 +1511,7 @@
                     <pic:cNvPicPr/>
                   </pic:nvPicPr>
                   <pic:blipFill>
-                    <a:blip r:embed="rId36"/>
+                    <a:blip r:embed="rId39"/>
                     <a:stretch>
                       <a:fillRect/>
                     </a:stretch>
@@ -1353,7 +1553,7 @@
     <w:p/>
     <w:p/>
     <w:sectPr>
-      <w:footerReference w:type="default" r:id="rId37"/>
+      <w:footerReference w:type="default" r:id="rId40"/>
       <w:pgSz w:w="11906" w:h="16838"/>
       <w:pgMar w:top="1440" w:right="1800" w:bottom="1440" w:left="1800" w:header="720" w:footer="720" w:gutter="0"/>
       <w:cols w:space="720"/>

</xml_diff>